<commit_message>
Fatto script Interpretator e PlayerController | 14.11.2025
</commit_message>
<xml_diff>
--- a/4_Diari/Diario per il 31.10.2025.docx
+++ b/4_Diari/Diario per il 31.10.2025.docx
@@ -1496,21 +1496,19 @@
               <w:rPr>
                 <w:rFonts w:ascii="Arial" w:hAnsi="Arial" w:cs="Arial"/>
               </w:rPr>
-              <w:t xml:space="preserve">Iniziato e quasi </w:t>
-            </w:r>
-            <w:proofErr w:type="spellStart"/>
-            <w:r>
-              <w:rPr>
-                <w:rFonts w:ascii="Arial" w:hAnsi="Arial" w:cs="Arial"/>
-              </w:rPr>
-              <w:t>conluso</w:t>
-            </w:r>
-            <w:proofErr w:type="spellEnd"/>
-            <w:r>
-              <w:rPr>
-                <w:rFonts w:ascii="Arial" w:hAnsi="Arial" w:cs="Arial"/>
-              </w:rPr>
-              <w:t xml:space="preserve"> tutti i diagrammi, trovato certi sprite per la parte grafica</w:t>
+              <w:t>Iniziato e quasi con</w:t>
+            </w:r>
+            <w:r>
+              <w:rPr>
+                <w:rFonts w:ascii="Arial" w:hAnsi="Arial" w:cs="Arial"/>
+              </w:rPr>
+              <w:t>c</w:t>
+            </w:r>
+            <w:r>
+              <w:rPr>
+                <w:rFonts w:ascii="Arial" w:hAnsi="Arial" w:cs="Arial"/>
+              </w:rPr>
+              <w:t>luso tutti i diagrammi, trovato certi sprite per la parte grafica</w:t>
             </w:r>
           </w:p>
           <w:p>
@@ -3441,13 +3439,7 @@
               <w:rPr>
                 <w:rFonts w:ascii="Arial" w:hAnsi="Arial" w:cs="Arial"/>
               </w:rPr>
-              <w:t>31</w:t>
-            </w:r>
-            <w:r>
-              <w:rPr>
-                <w:rFonts w:ascii="Arial" w:hAnsi="Arial" w:cs="Arial"/>
-              </w:rPr>
-              <w:t xml:space="preserve">.10.2025 </w:t>
+              <w:t xml:space="preserve">31.10.2025 </w:t>
             </w:r>
           </w:p>
         </w:tc>
@@ -3739,6 +3731,803 @@
                 <w:rFonts w:ascii="Arial" w:hAnsi="Arial" w:cs="Arial"/>
               </w:rPr>
             </w:pPr>
+            <w:r>
+              <w:rPr>
+                <w:rFonts w:ascii="Arial" w:hAnsi="Arial" w:cs="Arial"/>
+              </w:rPr>
+              <w:t>Fare playerController e finire impl</w:t>
+            </w:r>
+            <w:r>
+              <w:rPr>
+                <w:rFonts w:ascii="Arial" w:hAnsi="Arial" w:cs="Arial"/>
+              </w:rPr>
+              <w:t>e</w:t>
+            </w:r>
+            <w:r>
+              <w:rPr>
+                <w:rFonts w:ascii="Arial" w:hAnsi="Arial" w:cs="Arial"/>
+              </w:rPr>
+              <w:t xml:space="preserve">mentazione gioco </w:t>
+            </w:r>
+            <w:proofErr w:type="spellStart"/>
+            <w:r>
+              <w:rPr>
+                <w:rFonts w:ascii="Arial" w:hAnsi="Arial" w:cs="Arial"/>
+              </w:rPr>
+              <w:t>gioco</w:t>
+            </w:r>
+            <w:proofErr w:type="spellEnd"/>
+            <w:r>
+              <w:rPr>
+                <w:rFonts w:ascii="Arial" w:hAnsi="Arial" w:cs="Arial"/>
+              </w:rPr>
+              <w:t>,</w:t>
+            </w:r>
+          </w:p>
+        </w:tc>
+      </w:tr>
+    </w:tbl>
+    <w:p>
+      <w:pPr>
+        <w:rPr>
+          <w:rFonts w:ascii="Arial" w:hAnsi="Arial" w:cs="Arial"/>
+        </w:rPr>
+      </w:pPr>
+    </w:p>
+    <w:p>
+      <w:pPr>
+        <w:rPr>
+          <w:rFonts w:ascii="Arial" w:hAnsi="Arial" w:cs="Arial"/>
+        </w:rPr>
+      </w:pPr>
+      <w:r>
+        <w:rPr>
+          <w:rFonts w:ascii="Arial" w:hAnsi="Arial" w:cs="Arial"/>
+        </w:rPr>
+        <w:br w:type="page"/>
+      </w:r>
+    </w:p>
+    <w:tbl>
+      <w:tblPr>
+        <w:tblStyle w:val="Grigliatabella"/>
+        <w:tblW w:w="9634" w:type="dxa"/>
+        <w:tblLook w:val="04A0" w:firstRow="1" w:lastRow="0" w:firstColumn="1" w:lastColumn="0" w:noHBand="0" w:noVBand="1"/>
+      </w:tblPr>
+      <w:tblGrid>
+        <w:gridCol w:w="4803"/>
+        <w:gridCol w:w="4831"/>
+      </w:tblGrid>
+      <w:tr>
+        <w:trPr>
+          <w:trHeight w:hRule="exact" w:val="397"/>
+        </w:trPr>
+        <w:tc>
+          <w:tcPr>
+            <w:tcW w:w="4803" w:type="dxa"/>
+            <w:vAlign w:val="center"/>
+          </w:tcPr>
+          <w:p>
+            <w:pPr>
+              <w:rPr>
+                <w:rFonts w:ascii="Arial" w:hAnsi="Arial" w:cs="Arial"/>
+              </w:rPr>
+            </w:pPr>
+            <w:r>
+              <w:rPr>
+                <w:rFonts w:ascii="Arial" w:hAnsi="Arial" w:cs="Arial"/>
+              </w:rPr>
+              <w:lastRenderedPageBreak/>
+              <w:t>Luogo</w:t>
+            </w:r>
+          </w:p>
+        </w:tc>
+        <w:tc>
+          <w:tcPr>
+            <w:tcW w:w="4831" w:type="dxa"/>
+            <w:vAlign w:val="center"/>
+          </w:tcPr>
+          <w:p>
+            <w:pPr>
+              <w:pStyle w:val="Nessunaspaziatura"/>
+              <w:spacing w:line="360" w:lineRule="auto"/>
+              <w:rPr>
+                <w:rFonts w:ascii="Arial" w:hAnsi="Arial" w:cs="Arial"/>
+              </w:rPr>
+            </w:pPr>
+            <w:r>
+              <w:rPr>
+                <w:rFonts w:ascii="Arial" w:hAnsi="Arial" w:cs="Arial"/>
+              </w:rPr>
+              <w:t>Canobbio</w:t>
+            </w:r>
+          </w:p>
+        </w:tc>
+      </w:tr>
+      <w:tr>
+        <w:trPr>
+          <w:trHeight w:hRule="exact" w:val="397"/>
+        </w:trPr>
+        <w:tc>
+          <w:tcPr>
+            <w:tcW w:w="4803" w:type="dxa"/>
+            <w:vAlign w:val="center"/>
+          </w:tcPr>
+          <w:p>
+            <w:pPr>
+              <w:rPr>
+                <w:rFonts w:ascii="Arial" w:hAnsi="Arial" w:cs="Arial"/>
+              </w:rPr>
+            </w:pPr>
+            <w:r>
+              <w:rPr>
+                <w:rFonts w:ascii="Arial" w:hAnsi="Arial" w:cs="Arial"/>
+              </w:rPr>
+              <w:t>Data</w:t>
+            </w:r>
+          </w:p>
+        </w:tc>
+        <w:tc>
+          <w:tcPr>
+            <w:tcW w:w="4831" w:type="dxa"/>
+            <w:vAlign w:val="center"/>
+          </w:tcPr>
+          <w:p>
+            <w:pPr>
+              <w:rPr>
+                <w:rFonts w:ascii="Arial" w:hAnsi="Arial" w:cs="Arial"/>
+              </w:rPr>
+            </w:pPr>
+            <w:r>
+              <w:rPr>
+                <w:rFonts w:ascii="Arial" w:hAnsi="Arial" w:cs="Arial"/>
+              </w:rPr>
+              <w:t>14.11.2025</w:t>
+            </w:r>
+          </w:p>
+        </w:tc>
+      </w:tr>
+    </w:tbl>
+    <w:p>
+      <w:pPr>
+        <w:rPr>
+          <w:rFonts w:ascii="Arial" w:hAnsi="Arial" w:cs="Arial"/>
+        </w:rPr>
+      </w:pPr>
+    </w:p>
+    <w:tbl>
+      <w:tblPr>
+        <w:tblStyle w:val="Grigliatabella"/>
+        <w:tblW w:w="0" w:type="auto"/>
+        <w:tblLook w:val="04A0" w:firstRow="1" w:lastRow="0" w:firstColumn="1" w:lastColumn="0" w:noHBand="0" w:noVBand="1"/>
+      </w:tblPr>
+      <w:tblGrid>
+        <w:gridCol w:w="9628"/>
+      </w:tblGrid>
+      <w:tr>
+        <w:tc>
+          <w:tcPr>
+            <w:tcW w:w="9854" w:type="dxa"/>
+            <w:shd w:val="clear" w:color="auto" w:fill="D9D9D9" w:themeFill="background1" w:themeFillShade="D9"/>
+          </w:tcPr>
+          <w:p>
+            <w:pPr>
+              <w:rPr>
+                <w:rFonts w:ascii="Arial" w:hAnsi="Arial" w:cs="Arial"/>
+              </w:rPr>
+            </w:pPr>
+            <w:r>
+              <w:rPr>
+                <w:rFonts w:ascii="Arial" w:hAnsi="Arial" w:cs="Arial"/>
+              </w:rPr>
+              <w:t>Lavori svolti</w:t>
+            </w:r>
+          </w:p>
+        </w:tc>
+      </w:tr>
+      <w:tr>
+        <w:tc>
+          <w:tcPr>
+            <w:tcW w:w="9854" w:type="dxa"/>
+          </w:tcPr>
+          <w:p>
+            <w:pPr>
+              <w:rPr>
+                <w:rFonts w:ascii="Arial" w:hAnsi="Arial" w:cs="Arial"/>
+              </w:rPr>
+            </w:pPr>
+            <w:r>
+              <w:rPr>
+                <w:rFonts w:ascii="Arial" w:hAnsi="Arial" w:cs="Arial"/>
+              </w:rPr>
+              <w:t>Finito lo script Interpretator (Ovvero quello che istanzia muove e distrugge i blocchi cadenti)</w:t>
+            </w:r>
+          </w:p>
+          <w:p>
+            <w:pPr>
+              <w:rPr>
+                <w:rFonts w:ascii="Arial" w:hAnsi="Arial" w:cs="Arial"/>
+              </w:rPr>
+            </w:pPr>
+            <w:r>
+              <w:rPr>
+                <w:rFonts w:ascii="Arial" w:hAnsi="Arial" w:cs="Arial"/>
+              </w:rPr>
+              <w:t>Iniziato lo script playerController e tutto ciò che centra con la mappatura tra tasti e note.</w:t>
+            </w:r>
+            <w:r>
+              <w:rPr>
+                <w:rFonts w:ascii="Arial" w:hAnsi="Arial" w:cs="Arial"/>
+              </w:rPr>
+              <w:t xml:space="preserve"> (Buon punto)</w:t>
+            </w:r>
+          </w:p>
+        </w:tc>
+      </w:tr>
+    </w:tbl>
+    <w:p>
+      <w:pPr>
+        <w:rPr>
+          <w:rFonts w:ascii="Arial" w:hAnsi="Arial" w:cs="Arial"/>
+        </w:rPr>
+      </w:pPr>
+    </w:p>
+    <w:tbl>
+      <w:tblPr>
+        <w:tblStyle w:val="Grigliatabella"/>
+        <w:tblW w:w="0" w:type="auto"/>
+        <w:tblLook w:val="04A0" w:firstRow="1" w:lastRow="0" w:firstColumn="1" w:lastColumn="0" w:noHBand="0" w:noVBand="1"/>
+      </w:tblPr>
+      <w:tblGrid>
+        <w:gridCol w:w="9628"/>
+      </w:tblGrid>
+      <w:tr>
+        <w:tc>
+          <w:tcPr>
+            <w:tcW w:w="9854" w:type="dxa"/>
+            <w:shd w:val="clear" w:color="auto" w:fill="D9D9D9" w:themeFill="background1" w:themeFillShade="D9"/>
+          </w:tcPr>
+          <w:p>
+            <w:pPr>
+              <w:rPr>
+                <w:rFonts w:ascii="Arial" w:hAnsi="Arial" w:cs="Arial"/>
+              </w:rPr>
+            </w:pPr>
+            <w:r>
+              <w:rPr>
+                <w:rFonts w:ascii="Arial" w:hAnsi="Arial" w:cs="Arial"/>
+              </w:rPr>
+              <w:t>Problemi riscontrati e soluzioni adottate</w:t>
+            </w:r>
+          </w:p>
+        </w:tc>
+      </w:tr>
+      <w:tr>
+        <w:tc>
+          <w:tcPr>
+            <w:tcW w:w="9854" w:type="dxa"/>
+          </w:tcPr>
+          <w:p>
+            <w:pPr>
+              <w:rPr>
+                <w:rFonts w:ascii="Arial" w:hAnsi="Arial" w:cs="Arial"/>
+              </w:rPr>
+            </w:pPr>
+            <w:r>
+              <w:rPr>
+                <w:rFonts w:ascii="Arial" w:hAnsi="Arial" w:cs="Arial"/>
+              </w:rPr>
+              <w:t xml:space="preserve">-Quando finivo di giocare un livello e lo ricaricavo con </w:t>
+            </w:r>
+            <w:proofErr w:type="spellStart"/>
+            <w:r>
+              <w:rPr>
+                <w:rFonts w:ascii="Arial" w:hAnsi="Arial" w:cs="Arial"/>
+              </w:rPr>
+              <w:t>instenzione</w:t>
+            </w:r>
+            <w:proofErr w:type="spellEnd"/>
+            <w:r>
+              <w:rPr>
+                <w:rFonts w:ascii="Arial" w:hAnsi="Arial" w:cs="Arial"/>
+              </w:rPr>
+              <w:t xml:space="preserve"> di rigiocarlo mi </w:t>
+            </w:r>
+            <w:proofErr w:type="spellStart"/>
+            <w:r>
+              <w:rPr>
+                <w:rFonts w:ascii="Arial" w:hAnsi="Arial" w:cs="Arial"/>
+              </w:rPr>
+              <w:t>mostraa</w:t>
+            </w:r>
+            <w:proofErr w:type="spellEnd"/>
+            <w:r>
+              <w:rPr>
+                <w:rFonts w:ascii="Arial" w:hAnsi="Arial" w:cs="Arial"/>
+              </w:rPr>
+              <w:t xml:space="preserve"> subito i risultati senza il gioco;</w:t>
+            </w:r>
+          </w:p>
+          <w:p>
+            <w:pPr>
+              <w:rPr>
+                <w:rFonts w:ascii="Arial" w:hAnsi="Arial" w:cs="Arial"/>
+              </w:rPr>
+            </w:pPr>
+            <w:r>
+              <w:rPr>
+                <w:rFonts w:ascii="Arial" w:hAnsi="Arial" w:cs="Arial"/>
+              </w:rPr>
+              <w:t xml:space="preserve">+Risolto togliendo variabili statiche, </w:t>
+            </w:r>
+            <w:proofErr w:type="spellStart"/>
+            <w:r>
+              <w:rPr>
+                <w:rFonts w:ascii="Arial" w:hAnsi="Arial" w:cs="Arial"/>
+              </w:rPr>
+              <w:t>perchè</w:t>
+            </w:r>
+            <w:proofErr w:type="spellEnd"/>
+            <w:r>
+              <w:rPr>
+                <w:rFonts w:ascii="Arial" w:hAnsi="Arial" w:cs="Arial"/>
+              </w:rPr>
+              <w:t xml:space="preserve"> </w:t>
+            </w:r>
+            <w:proofErr w:type="spellStart"/>
+            <w:r>
+              <w:rPr>
+                <w:rFonts w:ascii="Arial" w:hAnsi="Arial" w:cs="Arial"/>
+              </w:rPr>
+              <w:t>unity</w:t>
+            </w:r>
+            <w:proofErr w:type="spellEnd"/>
+            <w:r>
+              <w:rPr>
+                <w:rFonts w:ascii="Arial" w:hAnsi="Arial" w:cs="Arial"/>
+              </w:rPr>
+              <w:t xml:space="preserve"> non le resetta.</w:t>
+            </w:r>
+          </w:p>
+          <w:p>
+            <w:pPr>
+              <w:rPr>
+                <w:rFonts w:ascii="Arial" w:hAnsi="Arial" w:cs="Arial"/>
+              </w:rPr>
+            </w:pPr>
+          </w:p>
+          <w:p>
+            <w:pPr>
+              <w:rPr>
+                <w:rFonts w:ascii="Arial" w:hAnsi="Arial" w:cs="Arial"/>
+              </w:rPr>
+            </w:pPr>
+            <w:r>
+              <w:rPr>
+                <w:rFonts w:ascii="Arial" w:hAnsi="Arial" w:cs="Arial"/>
+              </w:rPr>
+              <w:t>-Solo il colore verde stava bene sui blocchi cadenti, gli altri non riempivano del tutto il blocco creando un cerchio dentro il blocco</w:t>
+            </w:r>
+          </w:p>
+          <w:p>
+            <w:pPr>
+              <w:rPr>
+                <w:rFonts w:ascii="Arial" w:hAnsi="Arial" w:cs="Arial"/>
+              </w:rPr>
+            </w:pPr>
+            <w:r>
+              <w:rPr>
+                <w:rFonts w:ascii="Arial" w:hAnsi="Arial" w:cs="Arial"/>
+              </w:rPr>
+              <w:t>+</w:t>
+            </w:r>
+            <w:r>
+              <w:rPr>
+                <w:rFonts w:ascii="Arial" w:hAnsi="Arial" w:cs="Arial"/>
+              </w:rPr>
+              <w:t xml:space="preserve">Risolto impostando il colore </w:t>
+            </w:r>
+            <w:r>
+              <w:rPr>
+                <w:rFonts w:ascii="Arial" w:hAnsi="Arial" w:cs="Arial"/>
+              </w:rPr>
+              <w:t xml:space="preserve">in maniera </w:t>
+            </w:r>
+            <w:r>
+              <w:rPr>
+                <w:rFonts w:ascii="Arial" w:hAnsi="Arial" w:cs="Arial"/>
+              </w:rPr>
+              <w:t>diretta e dopo l’assegnazione della texture invece di colorare la texture.</w:t>
+            </w:r>
+          </w:p>
+          <w:p>
+            <w:pPr>
+              <w:rPr>
+                <w:rFonts w:ascii="Arial" w:hAnsi="Arial" w:cs="Arial"/>
+              </w:rPr>
+            </w:pPr>
+          </w:p>
+          <w:p>
+            <w:pPr>
+              <w:rPr>
+                <w:rFonts w:ascii="Arial" w:hAnsi="Arial" w:cs="Arial"/>
+              </w:rPr>
+            </w:pPr>
+            <w:r>
+              <w:rPr>
+                <w:rFonts w:ascii="Arial" w:hAnsi="Arial" w:cs="Arial"/>
+              </w:rPr>
+              <w:t xml:space="preserve">-Dal nulla ha smesso di funzionare il </w:t>
+            </w:r>
+            <w:proofErr w:type="spellStart"/>
+            <w:r>
+              <w:rPr>
+                <w:rFonts w:ascii="Arial" w:hAnsi="Arial" w:cs="Arial"/>
+              </w:rPr>
+              <w:t>keyRemapper</w:t>
+            </w:r>
+            <w:proofErr w:type="spellEnd"/>
+          </w:p>
+          <w:p>
+            <w:pPr>
+              <w:rPr>
+                <w:rFonts w:ascii="Arial" w:hAnsi="Arial" w:cs="Arial"/>
+              </w:rPr>
+            </w:pPr>
+            <w:r>
+              <w:rPr>
+                <w:rFonts w:ascii="Arial" w:hAnsi="Arial" w:cs="Arial"/>
+              </w:rPr>
+              <w:t>+Dal nulla ha riniziato a funzionare</w:t>
+            </w:r>
+          </w:p>
+          <w:p>
+            <w:pPr>
+              <w:rPr>
+                <w:rFonts w:ascii="Arial" w:hAnsi="Arial" w:cs="Arial"/>
+              </w:rPr>
+            </w:pPr>
+          </w:p>
+          <w:p>
+            <w:pPr>
+              <w:rPr>
+                <w:rFonts w:ascii="Arial" w:hAnsi="Arial" w:cs="Arial"/>
+                <w:color w:val="FF0000"/>
+              </w:rPr>
+            </w:pPr>
+            <w:r>
+              <w:rPr>
+                <w:rFonts w:ascii="Arial" w:hAnsi="Arial" w:cs="Arial"/>
+                <w:color w:val="FF0000"/>
+              </w:rPr>
+              <w:t xml:space="preserve">-Il colore del picker si resetta visualmente </w:t>
+            </w:r>
+            <w:r>
+              <w:rPr>
+                <w:rFonts w:ascii="Arial" w:hAnsi="Arial" w:cs="Arial"/>
+                <w:color w:val="FF0000"/>
+              </w:rPr>
+              <w:t xml:space="preserve">nelle </w:t>
+            </w:r>
+            <w:proofErr w:type="gramStart"/>
+            <w:r>
+              <w:rPr>
+                <w:rFonts w:ascii="Arial" w:hAnsi="Arial" w:cs="Arial"/>
+                <w:color w:val="FF0000"/>
+              </w:rPr>
+              <w:t>impostazioni</w:t>
+            </w:r>
+            <w:r>
+              <w:rPr>
+                <w:rFonts w:ascii="Arial" w:hAnsi="Arial" w:cs="Arial"/>
+                <w:color w:val="FF0000"/>
+              </w:rPr>
+              <w:t>(</w:t>
+            </w:r>
+            <w:proofErr w:type="gramEnd"/>
+            <w:r>
+              <w:rPr>
+                <w:rFonts w:ascii="Arial" w:hAnsi="Arial" w:cs="Arial"/>
+                <w:color w:val="FF0000"/>
+              </w:rPr>
+              <w:t>Non dovrebbe)</w:t>
+            </w:r>
+          </w:p>
+          <w:p>
+            <w:pPr>
+              <w:rPr>
+                <w:rFonts w:ascii="Arial" w:hAnsi="Arial" w:cs="Arial"/>
+                <w:color w:val="FF0000"/>
+              </w:rPr>
+            </w:pPr>
+          </w:p>
+          <w:p>
+            <w:pPr>
+              <w:rPr>
+                <w:rFonts w:ascii="Arial" w:hAnsi="Arial" w:cs="Arial"/>
+                <w:color w:val="FF0000"/>
+              </w:rPr>
+            </w:pPr>
+            <w:r>
+              <w:rPr>
+                <w:rFonts w:ascii="Arial" w:hAnsi="Arial" w:cs="Arial"/>
+                <w:color w:val="FF0000"/>
+              </w:rPr>
+              <w:t>-La nota può essere associata a più tasti e viceversa</w:t>
+            </w:r>
+          </w:p>
+          <w:p>
+            <w:pPr>
+              <w:rPr>
+                <w:rFonts w:ascii="Arial" w:hAnsi="Arial" w:cs="Arial"/>
+                <w:color w:val="FF0000"/>
+              </w:rPr>
+            </w:pPr>
+          </w:p>
+          <w:p>
+            <w:pPr>
+              <w:rPr>
+                <w:rFonts w:ascii="Arial" w:hAnsi="Arial" w:cs="Arial"/>
+                <w:color w:val="FF0000"/>
+              </w:rPr>
+            </w:pPr>
+            <w:r>
+              <w:rPr>
+                <w:rFonts w:ascii="Arial" w:hAnsi="Arial" w:cs="Arial"/>
+                <w:color w:val="FF0000"/>
+              </w:rPr>
+              <w:t xml:space="preserve">-Mismatch tra il </w:t>
+            </w:r>
+            <w:proofErr w:type="spellStart"/>
+            <w:r>
+              <w:rPr>
+                <w:rFonts w:ascii="Arial" w:hAnsi="Arial" w:cs="Arial"/>
+                <w:color w:val="FF0000"/>
+              </w:rPr>
+              <w:t>tempoOffset</w:t>
+            </w:r>
+            <w:proofErr w:type="spellEnd"/>
+            <w:r>
+              <w:rPr>
+                <w:rFonts w:ascii="Arial" w:hAnsi="Arial" w:cs="Arial"/>
+                <w:color w:val="FF0000"/>
+              </w:rPr>
+              <w:t xml:space="preserve"> di quello che suoni e quello che dovresti</w:t>
+            </w:r>
+          </w:p>
+          <w:p>
+            <w:pPr>
+              <w:rPr>
+                <w:rFonts w:ascii="Arial" w:hAnsi="Arial" w:cs="Arial"/>
+                <w:color w:val="FF0000"/>
+              </w:rPr>
+            </w:pPr>
+          </w:p>
+          <w:p>
+            <w:pPr>
+              <w:rPr>
+                <w:rFonts w:ascii="Arial" w:hAnsi="Arial" w:cs="Arial"/>
+                <w:color w:val="FF0000"/>
+              </w:rPr>
+            </w:pPr>
+            <w:r>
+              <w:rPr>
+                <w:rFonts w:ascii="Arial" w:hAnsi="Arial" w:cs="Arial"/>
+                <w:color w:val="FF0000"/>
+              </w:rPr>
+              <w:t xml:space="preserve">-Per adesso tutto sta funzionando basato sui tuoi </w:t>
+            </w:r>
+            <w:proofErr w:type="spellStart"/>
+            <w:r>
+              <w:rPr>
+                <w:rFonts w:ascii="Arial" w:hAnsi="Arial" w:cs="Arial"/>
+                <w:color w:val="FF0000"/>
+              </w:rPr>
+              <w:t>frameRate</w:t>
+            </w:r>
+            <w:proofErr w:type="spellEnd"/>
+            <w:r>
+              <w:rPr>
+                <w:rFonts w:ascii="Arial" w:hAnsi="Arial" w:cs="Arial"/>
+                <w:color w:val="FF0000"/>
+              </w:rPr>
+              <w:t xml:space="preserve"> invece che su time delta time</w:t>
+            </w:r>
+          </w:p>
+          <w:p>
+            <w:pPr>
+              <w:rPr>
+                <w:rFonts w:ascii="Arial" w:hAnsi="Arial" w:cs="Arial"/>
+                <w:color w:val="FF0000"/>
+              </w:rPr>
+            </w:pPr>
+          </w:p>
+          <w:p>
+            <w:pPr>
+              <w:rPr>
+                <w:rFonts w:ascii="Arial" w:hAnsi="Arial" w:cs="Arial"/>
+                <w:color w:val="FF0000"/>
+              </w:rPr>
+            </w:pPr>
+            <w:r>
+              <w:rPr>
+                <w:rFonts w:ascii="Arial" w:hAnsi="Arial" w:cs="Arial"/>
+                <w:color w:val="FF0000"/>
+              </w:rPr>
+              <w:t>-Viene generato un errore quando cancello un blocco (Non ha nessun impatto ma comunque da risolvere)</w:t>
+            </w:r>
+          </w:p>
+          <w:p>
+            <w:pPr>
+              <w:rPr>
+                <w:rFonts w:ascii="Arial" w:hAnsi="Arial" w:cs="Arial"/>
+              </w:rPr>
+            </w:pPr>
+          </w:p>
+          <w:p>
+            <w:pPr>
+              <w:rPr>
+                <w:rFonts w:ascii="Arial" w:hAnsi="Arial" w:cs="Arial"/>
+              </w:rPr>
+            </w:pPr>
+            <w:r>
+              <w:rPr>
+                <w:rFonts w:ascii="Arial" w:hAnsi="Arial" w:cs="Arial"/>
+                <w:color w:val="FF0000"/>
+              </w:rPr>
+              <w:t xml:space="preserve">-Problema ho provato a suonare </w:t>
+            </w:r>
+            <w:proofErr w:type="gramStart"/>
+            <w:r>
+              <w:rPr>
+                <w:rFonts w:ascii="Arial" w:hAnsi="Arial" w:cs="Arial"/>
+                <w:color w:val="FF0000"/>
+              </w:rPr>
+              <w:t>ed</w:t>
+            </w:r>
+            <w:proofErr w:type="gramEnd"/>
+            <w:r>
+              <w:rPr>
+                <w:rFonts w:ascii="Arial" w:hAnsi="Arial" w:cs="Arial"/>
+                <w:color w:val="FF0000"/>
+              </w:rPr>
+              <w:t xml:space="preserve"> mi ha scritto le mie note in maniera molto sbagliata da quelle che dovevano essere. (Sopra mie, sotto come dovevano essere file: “PROBLEMA.txt”).</w:t>
+            </w:r>
+          </w:p>
+        </w:tc>
+      </w:tr>
+    </w:tbl>
+    <w:p>
+      <w:pPr>
+        <w:rPr>
+          <w:rFonts w:ascii="Arial" w:hAnsi="Arial" w:cs="Arial"/>
+        </w:rPr>
+      </w:pPr>
+    </w:p>
+    <w:tbl>
+      <w:tblPr>
+        <w:tblStyle w:val="Grigliatabella"/>
+        <w:tblW w:w="0" w:type="auto"/>
+        <w:tblLook w:val="04A0" w:firstRow="1" w:lastRow="0" w:firstColumn="1" w:lastColumn="0" w:noHBand="0" w:noVBand="1"/>
+      </w:tblPr>
+      <w:tblGrid>
+        <w:gridCol w:w="9628"/>
+      </w:tblGrid>
+      <w:tr>
+        <w:tc>
+          <w:tcPr>
+            <w:tcW w:w="9854" w:type="dxa"/>
+            <w:shd w:val="clear" w:color="auto" w:fill="D9D9D9" w:themeFill="background1" w:themeFillShade="D9"/>
+          </w:tcPr>
+          <w:p>
+            <w:pPr>
+              <w:rPr>
+                <w:rFonts w:ascii="Arial" w:hAnsi="Arial" w:cs="Arial"/>
+              </w:rPr>
+            </w:pPr>
+            <w:r>
+              <w:rPr>
+                <w:rFonts w:ascii="Arial" w:hAnsi="Arial" w:cs="Arial"/>
+              </w:rPr>
+              <w:t>Punto della situazione rispetto alla pianificazione</w:t>
+            </w:r>
+          </w:p>
+        </w:tc>
+      </w:tr>
+      <w:tr>
+        <w:tc>
+          <w:tcPr>
+            <w:tcW w:w="9854" w:type="dxa"/>
+          </w:tcPr>
+          <w:p>
+            <w:pPr>
+              <w:rPr>
+                <w:rFonts w:ascii="Arial" w:hAnsi="Arial" w:cs="Arial"/>
+              </w:rPr>
+            </w:pPr>
+          </w:p>
+        </w:tc>
+      </w:tr>
+    </w:tbl>
+    <w:p>
+      <w:pPr>
+        <w:rPr>
+          <w:rFonts w:ascii="Arial" w:hAnsi="Arial" w:cs="Arial"/>
+        </w:rPr>
+      </w:pPr>
+    </w:p>
+    <w:tbl>
+      <w:tblPr>
+        <w:tblStyle w:val="Grigliatabella"/>
+        <w:tblW w:w="0" w:type="auto"/>
+        <w:tblLook w:val="04A0" w:firstRow="1" w:lastRow="0" w:firstColumn="1" w:lastColumn="0" w:noHBand="0" w:noVBand="1"/>
+      </w:tblPr>
+      <w:tblGrid>
+        <w:gridCol w:w="9628"/>
+      </w:tblGrid>
+      <w:tr>
+        <w:tc>
+          <w:tcPr>
+            <w:tcW w:w="9854" w:type="dxa"/>
+            <w:shd w:val="clear" w:color="auto" w:fill="D9D9D9" w:themeFill="background1" w:themeFillShade="D9"/>
+          </w:tcPr>
+          <w:p>
+            <w:pPr>
+              <w:rPr>
+                <w:rFonts w:ascii="Arial" w:hAnsi="Arial" w:cs="Arial"/>
+              </w:rPr>
+            </w:pPr>
+            <w:r>
+              <w:rPr>
+                <w:rFonts w:ascii="Arial" w:hAnsi="Arial" w:cs="Arial"/>
+              </w:rPr>
+              <w:t>Programma di massima per la prossima giornata di lavoro</w:t>
+            </w:r>
+          </w:p>
+        </w:tc>
+      </w:tr>
+      <w:tr>
+        <w:tc>
+          <w:tcPr>
+            <w:tcW w:w="9854" w:type="dxa"/>
+          </w:tcPr>
+          <w:p>
+            <w:pPr>
+              <w:rPr>
+                <w:rFonts w:ascii="Arial" w:hAnsi="Arial" w:cs="Arial"/>
+              </w:rPr>
+            </w:pPr>
+            <w:r>
+              <w:rPr>
+                <w:rFonts w:ascii="Arial" w:hAnsi="Arial" w:cs="Arial"/>
+              </w:rPr>
+              <w:t>Finire l’interpretatore, r</w:t>
+            </w:r>
+            <w:r>
+              <w:rPr>
+                <w:rFonts w:ascii="Arial" w:hAnsi="Arial" w:cs="Arial"/>
+              </w:rPr>
+              <w:t xml:space="preserve">isolvere tutti i problemi, fare il sistema di livelli (Togliere la scelta di livelli hard </w:t>
+            </w:r>
+            <w:proofErr w:type="spellStart"/>
+            <w:r>
+              <w:rPr>
+                <w:rFonts w:ascii="Arial" w:hAnsi="Arial" w:cs="Arial"/>
+              </w:rPr>
+              <w:t>coded</w:t>
+            </w:r>
+            <w:proofErr w:type="spellEnd"/>
+            <w:r>
+              <w:rPr>
+                <w:rFonts w:ascii="Arial" w:hAnsi="Arial" w:cs="Arial"/>
+              </w:rPr>
+              <w:t>.</w:t>
+            </w:r>
+            <w:r>
+              <w:rPr>
+                <w:rFonts w:ascii="Arial" w:hAnsi="Arial" w:cs="Arial"/>
+              </w:rPr>
+              <w:t xml:space="preserve"> Se resta tempo scrivere il tasto da schiacciare sotto al pianoforte.</w:t>
+            </w:r>
           </w:p>
         </w:tc>
       </w:tr>
@@ -3965,6 +4754,119 @@
 <file path=word/numbering.xml><?xml version="1.0" encoding="utf-8"?>
 <w:numbering xmlns:wpc="http://schemas.microsoft.com/office/word/2010/wordprocessingCanvas" xmlns:cx="http://schemas.microsoft.com/office/drawing/2014/chartex" xmlns:cx1="http://schemas.microsoft.com/office/drawing/2015/9/8/chartex" xmlns:cx2="http://schemas.microsoft.com/office/drawing/2015/10/21/chartex" xmlns:cx3="http://schemas.microsoft.com/office/drawing/2016/5/9/chartex" xmlns:cx4="http://schemas.microsoft.com/office/drawing/2016/5/10/chartex" xmlns:cx5="http://schemas.microsoft.com/office/drawing/2016/5/11/chartex" xmlns:cx6="http://schemas.microsoft.com/office/drawing/2016/5/12/chartex" xmlns:cx7="http://schemas.microsoft.com/office/drawing/2016/5/13/chartex" xmlns:cx8="http://schemas.microsoft.com/office/drawing/2016/5/14/chartex" xmlns:mc="http://schemas.openxmlformats.org/markup-compatibility/2006" xmlns:aink="http://schemas.microsoft.com/office/drawing/2016/ink" xmlns:am3d="http://schemas.microsoft.com/office/drawing/2017/model3d" xmlns:o="urn:schemas-microsoft-com:office:office" xmlns:oel="http://schemas.microsoft.com/office/2019/extlst" xmlns:r="http://schemas.openxmlformats.org/officeDocument/2006/relationships" xmlns:m="http://schemas.openxmlformats.org/officeDocument/2006/math" xmlns:v="urn:schemas-microsoft-com:vml" xmlns:wp14="http://schemas.microsoft.com/office/word/2010/wordprocessingDrawing" xmlns:wp="http://schemas.openxmlformats.org/drawingml/2006/wordprocessingDrawing" xmlns:w10="urn:schemas-microsoft-com:office:word" xmlns:w="http://schemas.openxmlformats.org/wordprocessingml/2006/main" xmlns:w14="http://schemas.microsoft.com/office/word/2010/wordml" xmlns:w15="http://schemas.microsoft.com/office/word/2012/wordml" xmlns:w16cex="http://schemas.microsoft.com/office/word/2018/wordml/cex" xmlns:w16cid="http://schemas.microsoft.com/office/word/2016/wordml/cid" xmlns:w16="http://schemas.microsoft.com/office/word/2018/wordml" xmlns:w16sdtdh="http://schemas.microsoft.com/office/word/2020/wordml/sdtdatahash" xmlns:w16se="http://schemas.microsoft.com/office/word/2015/wordml/symex" xmlns:wpg="http://schemas.microsoft.com/office/word/2010/wordprocessingGroup" xmlns:wpi="http://schemas.microsoft.com/office/word/2010/wordprocessingInk" xmlns:wne="http://schemas.microsoft.com/office/word/2006/wordml" xmlns:wps="http://schemas.microsoft.com/office/word/2010/wordprocessingShape" mc:Ignorable="w14 w15 w16se w16cid w16 w16cex w16sdtdh wp14">
   <w:abstractNum w:abstractNumId="0" w15:restartNumberingAfterBreak="0">
+    <w:nsid w:val="053B6264"/>
+    <w:multiLevelType w:val="hybridMultilevel"/>
+    <w:tmpl w:val="0C709D16"/>
+    <w:lvl w:ilvl="0" w:tplc="708E92BE">
+      <w:start w:val="14"/>
+      <w:numFmt w:val="bullet"/>
+      <w:lvlText w:val="-"/>
+      <w:lvlJc w:val="left"/>
+      <w:pPr>
+        <w:ind w:left="720" w:hanging="360"/>
+      </w:pPr>
+      <w:rPr>
+        <w:rFonts w:ascii="Arial" w:eastAsiaTheme="minorHAnsi" w:hAnsi="Arial" w:cs="Arial" w:hint="default"/>
+      </w:rPr>
+    </w:lvl>
+    <w:lvl w:ilvl="1" w:tplc="08100003" w:tentative="1">
+      <w:start w:val="1"/>
+      <w:numFmt w:val="bullet"/>
+      <w:lvlText w:val="o"/>
+      <w:lvlJc w:val="left"/>
+      <w:pPr>
+        <w:ind w:left="1440" w:hanging="360"/>
+      </w:pPr>
+      <w:rPr>
+        <w:rFonts w:ascii="Courier New" w:hAnsi="Courier New" w:cs="Courier New" w:hint="default"/>
+      </w:rPr>
+    </w:lvl>
+    <w:lvl w:ilvl="2" w:tplc="08100005" w:tentative="1">
+      <w:start w:val="1"/>
+      <w:numFmt w:val="bullet"/>
+      <w:lvlText w:val=""/>
+      <w:lvlJc w:val="left"/>
+      <w:pPr>
+        <w:ind w:left="2160" w:hanging="360"/>
+      </w:pPr>
+      <w:rPr>
+        <w:rFonts w:ascii="Wingdings" w:hAnsi="Wingdings" w:hint="default"/>
+      </w:rPr>
+    </w:lvl>
+    <w:lvl w:ilvl="3" w:tplc="08100001" w:tentative="1">
+      <w:start w:val="1"/>
+      <w:numFmt w:val="bullet"/>
+      <w:lvlText w:val=""/>
+      <w:lvlJc w:val="left"/>
+      <w:pPr>
+        <w:ind w:left="2880" w:hanging="360"/>
+      </w:pPr>
+      <w:rPr>
+        <w:rFonts w:ascii="Symbol" w:hAnsi="Symbol" w:hint="default"/>
+      </w:rPr>
+    </w:lvl>
+    <w:lvl w:ilvl="4" w:tplc="08100003" w:tentative="1">
+      <w:start w:val="1"/>
+      <w:numFmt w:val="bullet"/>
+      <w:lvlText w:val="o"/>
+      <w:lvlJc w:val="left"/>
+      <w:pPr>
+        <w:ind w:left="3600" w:hanging="360"/>
+      </w:pPr>
+      <w:rPr>
+        <w:rFonts w:ascii="Courier New" w:hAnsi="Courier New" w:cs="Courier New" w:hint="default"/>
+      </w:rPr>
+    </w:lvl>
+    <w:lvl w:ilvl="5" w:tplc="08100005" w:tentative="1">
+      <w:start w:val="1"/>
+      <w:numFmt w:val="bullet"/>
+      <w:lvlText w:val=""/>
+      <w:lvlJc w:val="left"/>
+      <w:pPr>
+        <w:ind w:left="4320" w:hanging="360"/>
+      </w:pPr>
+      <w:rPr>
+        <w:rFonts w:ascii="Wingdings" w:hAnsi="Wingdings" w:hint="default"/>
+      </w:rPr>
+    </w:lvl>
+    <w:lvl w:ilvl="6" w:tplc="08100001" w:tentative="1">
+      <w:start w:val="1"/>
+      <w:numFmt w:val="bullet"/>
+      <w:lvlText w:val=""/>
+      <w:lvlJc w:val="left"/>
+      <w:pPr>
+        <w:ind w:left="5040" w:hanging="360"/>
+      </w:pPr>
+      <w:rPr>
+        <w:rFonts w:ascii="Symbol" w:hAnsi="Symbol" w:hint="default"/>
+      </w:rPr>
+    </w:lvl>
+    <w:lvl w:ilvl="7" w:tplc="08100003" w:tentative="1">
+      <w:start w:val="1"/>
+      <w:numFmt w:val="bullet"/>
+      <w:lvlText w:val="o"/>
+      <w:lvlJc w:val="left"/>
+      <w:pPr>
+        <w:ind w:left="5760" w:hanging="360"/>
+      </w:pPr>
+      <w:rPr>
+        <w:rFonts w:ascii="Courier New" w:hAnsi="Courier New" w:cs="Courier New" w:hint="default"/>
+      </w:rPr>
+    </w:lvl>
+    <w:lvl w:ilvl="8" w:tplc="08100005" w:tentative="1">
+      <w:start w:val="1"/>
+      <w:numFmt w:val="bullet"/>
+      <w:lvlText w:val=""/>
+      <w:lvlJc w:val="left"/>
+      <w:pPr>
+        <w:ind w:left="6480" w:hanging="360"/>
+      </w:pPr>
+      <w:rPr>
+        <w:rFonts w:ascii="Wingdings" w:hAnsi="Wingdings" w:hint="default"/>
+      </w:rPr>
+    </w:lvl>
+  </w:abstractNum>
+  <w:abstractNum w:abstractNumId="1" w15:restartNumberingAfterBreak="0">
     <w:nsid w:val="1AC113DD"/>
     <w:multiLevelType w:val="hybridMultilevel"/>
     <w:tmpl w:val="7F14AF36"/>
@@ -4076,7 +4978,7 @@
       </w:rPr>
     </w:lvl>
   </w:abstractNum>
-  <w:abstractNum w:abstractNumId="1" w15:restartNumberingAfterBreak="0">
+  <w:abstractNum w:abstractNumId="2" w15:restartNumberingAfterBreak="0">
     <w:nsid w:val="1DFB51AB"/>
     <w:multiLevelType w:val="hybridMultilevel"/>
     <w:tmpl w:val="BFACE39E"/>
@@ -4189,7 +5091,7 @@
       </w:rPr>
     </w:lvl>
   </w:abstractNum>
-  <w:abstractNum w:abstractNumId="2" w15:restartNumberingAfterBreak="0">
+  <w:abstractNum w:abstractNumId="3" w15:restartNumberingAfterBreak="0">
     <w:nsid w:val="36E11DF4"/>
     <w:multiLevelType w:val="hybridMultilevel"/>
     <w:tmpl w:val="1856E4BE"/>
@@ -4301,7 +5203,7 @@
       </w:rPr>
     </w:lvl>
   </w:abstractNum>
-  <w:abstractNum w:abstractNumId="3" w15:restartNumberingAfterBreak="0">
+  <w:abstractNum w:abstractNumId="4" w15:restartNumberingAfterBreak="0">
     <w:nsid w:val="3AFA4BF8"/>
     <w:multiLevelType w:val="hybridMultilevel"/>
     <w:tmpl w:val="EF1C99B4"/>
@@ -4413,7 +5315,7 @@
       </w:rPr>
     </w:lvl>
   </w:abstractNum>
-  <w:abstractNum w:abstractNumId="4" w15:restartNumberingAfterBreak="0">
+  <w:abstractNum w:abstractNumId="5" w15:restartNumberingAfterBreak="0">
     <w:nsid w:val="3D4C551D"/>
     <w:multiLevelType w:val="hybridMultilevel"/>
     <w:tmpl w:val="1D629A34"/>
@@ -4526,7 +5428,7 @@
       </w:rPr>
     </w:lvl>
   </w:abstractNum>
-  <w:abstractNum w:abstractNumId="5" w15:restartNumberingAfterBreak="0">
+  <w:abstractNum w:abstractNumId="6" w15:restartNumberingAfterBreak="0">
     <w:nsid w:val="3EBE4D1A"/>
     <w:multiLevelType w:val="hybridMultilevel"/>
     <w:tmpl w:val="C2E8BF98"/>
@@ -4638,7 +5540,7 @@
       </w:rPr>
     </w:lvl>
   </w:abstractNum>
-  <w:abstractNum w:abstractNumId="6" w15:restartNumberingAfterBreak="0">
+  <w:abstractNum w:abstractNumId="7" w15:restartNumberingAfterBreak="0">
     <w:nsid w:val="3F671B2A"/>
     <w:multiLevelType w:val="hybridMultilevel"/>
     <w:tmpl w:val="837CCA7E"/>
@@ -4751,7 +5653,7 @@
       </w:rPr>
     </w:lvl>
   </w:abstractNum>
-  <w:abstractNum w:abstractNumId="7" w15:restartNumberingAfterBreak="0">
+  <w:abstractNum w:abstractNumId="8" w15:restartNumberingAfterBreak="0">
     <w:nsid w:val="432D4A14"/>
     <w:multiLevelType w:val="hybridMultilevel"/>
     <w:tmpl w:val="3850D6E2"/>
@@ -4863,7 +5765,7 @@
       </w:rPr>
     </w:lvl>
   </w:abstractNum>
-  <w:abstractNum w:abstractNumId="8" w15:restartNumberingAfterBreak="0">
+  <w:abstractNum w:abstractNumId="9" w15:restartNumberingAfterBreak="0">
     <w:nsid w:val="442C21C6"/>
     <w:multiLevelType w:val="hybridMultilevel"/>
     <w:tmpl w:val="D64E2F34"/>
@@ -4976,7 +5878,7 @@
       </w:rPr>
     </w:lvl>
   </w:abstractNum>
-  <w:abstractNum w:abstractNumId="9" w15:restartNumberingAfterBreak="0">
+  <w:abstractNum w:abstractNumId="10" w15:restartNumberingAfterBreak="0">
     <w:nsid w:val="44F65ACA"/>
     <w:multiLevelType w:val="hybridMultilevel"/>
     <w:tmpl w:val="A3C8D654"/>
@@ -5089,7 +5991,7 @@
       </w:rPr>
     </w:lvl>
   </w:abstractNum>
-  <w:abstractNum w:abstractNumId="10" w15:restartNumberingAfterBreak="0">
+  <w:abstractNum w:abstractNumId="11" w15:restartNumberingAfterBreak="0">
     <w:nsid w:val="45714A95"/>
     <w:multiLevelType w:val="hybridMultilevel"/>
     <w:tmpl w:val="05F4A790"/>
@@ -5201,7 +6103,7 @@
       </w:rPr>
     </w:lvl>
   </w:abstractNum>
-  <w:abstractNum w:abstractNumId="11" w15:restartNumberingAfterBreak="0">
+  <w:abstractNum w:abstractNumId="12" w15:restartNumberingAfterBreak="0">
     <w:nsid w:val="47473CE2"/>
     <w:multiLevelType w:val="hybridMultilevel"/>
     <w:tmpl w:val="ECF27DAE"/>
@@ -5313,7 +6215,7 @@
       </w:rPr>
     </w:lvl>
   </w:abstractNum>
-  <w:abstractNum w:abstractNumId="12" w15:restartNumberingAfterBreak="0">
+  <w:abstractNum w:abstractNumId="13" w15:restartNumberingAfterBreak="0">
     <w:nsid w:val="4D8115E5"/>
     <w:multiLevelType w:val="hybridMultilevel"/>
     <w:tmpl w:val="3DC066B4"/>
@@ -5426,7 +6328,7 @@
       </w:rPr>
     </w:lvl>
   </w:abstractNum>
-  <w:abstractNum w:abstractNumId="13" w15:restartNumberingAfterBreak="0">
+  <w:abstractNum w:abstractNumId="14" w15:restartNumberingAfterBreak="0">
     <w:nsid w:val="5A3606D5"/>
     <w:multiLevelType w:val="hybridMultilevel"/>
     <w:tmpl w:val="91805626"/>
@@ -5539,7 +6441,7 @@
       </w:rPr>
     </w:lvl>
   </w:abstractNum>
-  <w:abstractNum w:abstractNumId="14" w15:restartNumberingAfterBreak="0">
+  <w:abstractNum w:abstractNumId="15" w15:restartNumberingAfterBreak="0">
     <w:nsid w:val="61C87B25"/>
     <w:multiLevelType w:val="hybridMultilevel"/>
     <w:tmpl w:val="6FA21976"/>
@@ -5652,7 +6554,7 @@
       </w:rPr>
     </w:lvl>
   </w:abstractNum>
-  <w:abstractNum w:abstractNumId="15" w15:restartNumberingAfterBreak="0">
+  <w:abstractNum w:abstractNumId="16" w15:restartNumberingAfterBreak="0">
     <w:nsid w:val="621D43F7"/>
     <w:multiLevelType w:val="hybridMultilevel"/>
     <w:tmpl w:val="E1BA4850"/>
@@ -5765,7 +6667,7 @@
       </w:rPr>
     </w:lvl>
   </w:abstractNum>
-  <w:abstractNum w:abstractNumId="16" w15:restartNumberingAfterBreak="0">
+  <w:abstractNum w:abstractNumId="17" w15:restartNumberingAfterBreak="0">
     <w:nsid w:val="657763C8"/>
     <w:multiLevelType w:val="hybridMultilevel"/>
     <w:tmpl w:val="94F87C5A"/>
@@ -5878,7 +6780,7 @@
       </w:rPr>
     </w:lvl>
   </w:abstractNum>
-  <w:abstractNum w:abstractNumId="17" w15:restartNumberingAfterBreak="0">
+  <w:abstractNum w:abstractNumId="18" w15:restartNumberingAfterBreak="0">
     <w:nsid w:val="6AFC21B1"/>
     <w:multiLevelType w:val="hybridMultilevel"/>
     <w:tmpl w:val="ABCC59D8"/>
@@ -5990,7 +6892,7 @@
       </w:rPr>
     </w:lvl>
   </w:abstractNum>
-  <w:abstractNum w:abstractNumId="18" w15:restartNumberingAfterBreak="0">
+  <w:abstractNum w:abstractNumId="19" w15:restartNumberingAfterBreak="0">
     <w:nsid w:val="74DB59D8"/>
     <w:multiLevelType w:val="hybridMultilevel"/>
     <w:tmpl w:val="E334E25C"/>
@@ -6103,7 +7005,7 @@
       </w:rPr>
     </w:lvl>
   </w:abstractNum>
-  <w:abstractNum w:abstractNumId="19" w15:restartNumberingAfterBreak="0">
+  <w:abstractNum w:abstractNumId="20" w15:restartNumberingAfterBreak="0">
     <w:nsid w:val="7DC25969"/>
     <w:multiLevelType w:val="hybridMultilevel"/>
     <w:tmpl w:val="49A4B118"/>
@@ -6193,64 +7095,67 @@
     </w:lvl>
   </w:abstractNum>
   <w:num w:numId="1" w16cid:durableId="908729490">
+    <w:abstractNumId w:val="15"/>
+  </w:num>
+  <w:num w:numId="2" w16cid:durableId="937912775">
+    <w:abstractNumId w:val="13"/>
+  </w:num>
+  <w:num w:numId="3" w16cid:durableId="1966276943">
+    <w:abstractNumId w:val="16"/>
+  </w:num>
+  <w:num w:numId="4" w16cid:durableId="232129779">
+    <w:abstractNumId w:val="5"/>
+  </w:num>
+  <w:num w:numId="5" w16cid:durableId="1244102647">
+    <w:abstractNumId w:val="19"/>
+  </w:num>
+  <w:num w:numId="6" w16cid:durableId="1910115153">
+    <w:abstractNumId w:val="2"/>
+  </w:num>
+  <w:num w:numId="7" w16cid:durableId="362250002">
+    <w:abstractNumId w:val="17"/>
+  </w:num>
+  <w:num w:numId="8" w16cid:durableId="384375887">
+    <w:abstractNumId w:val="9"/>
+  </w:num>
+  <w:num w:numId="9" w16cid:durableId="983586369">
+    <w:abstractNumId w:val="6"/>
+  </w:num>
+  <w:num w:numId="10" w16cid:durableId="1583835277">
+    <w:abstractNumId w:val="8"/>
+  </w:num>
+  <w:num w:numId="11" w16cid:durableId="1893152446">
     <w:abstractNumId w:val="14"/>
   </w:num>
-  <w:num w:numId="2" w16cid:durableId="937912775">
+  <w:num w:numId="12" w16cid:durableId="960495751">
+    <w:abstractNumId w:val="1"/>
+  </w:num>
+  <w:num w:numId="13" w16cid:durableId="67652637">
+    <w:abstractNumId w:val="4"/>
+  </w:num>
+  <w:num w:numId="14" w16cid:durableId="897518298">
+    <w:abstractNumId w:val="11"/>
+  </w:num>
+  <w:num w:numId="15" w16cid:durableId="1729692503">
+    <w:abstractNumId w:val="7"/>
+  </w:num>
+  <w:num w:numId="16" w16cid:durableId="1210724901">
     <w:abstractNumId w:val="12"/>
   </w:num>
-  <w:num w:numId="3" w16cid:durableId="1966276943">
-    <w:abstractNumId w:val="15"/>
+  <w:num w:numId="17" w16cid:durableId="1379009799">
+    <w:abstractNumId w:val="20"/>
   </w:num>
-  <w:num w:numId="4" w16cid:durableId="232129779">
-    <w:abstractNumId w:val="4"/>
+  <w:num w:numId="18" w16cid:durableId="1444154580">
+    <w:abstractNumId w:val="10"/>
   </w:num>
-  <w:num w:numId="5" w16cid:durableId="1244102647">
+  <w:num w:numId="19" w16cid:durableId="1427847887">
     <w:abstractNumId w:val="18"/>
   </w:num>
-  <w:num w:numId="6" w16cid:durableId="1910115153">
-    <w:abstractNumId w:val="1"/>
-  </w:num>
-  <w:num w:numId="7" w16cid:durableId="362250002">
-    <w:abstractNumId w:val="16"/>
-  </w:num>
-  <w:num w:numId="8" w16cid:durableId="384375887">
-    <w:abstractNumId w:val="8"/>
-  </w:num>
-  <w:num w:numId="9" w16cid:durableId="983586369">
-    <w:abstractNumId w:val="5"/>
-  </w:num>
-  <w:num w:numId="10" w16cid:durableId="1583835277">
-    <w:abstractNumId w:val="7"/>
-  </w:num>
-  <w:num w:numId="11" w16cid:durableId="1893152446">
-    <w:abstractNumId w:val="13"/>
-  </w:num>
-  <w:num w:numId="12" w16cid:durableId="960495751">
-    <w:abstractNumId w:val="0"/>
-  </w:num>
-  <w:num w:numId="13" w16cid:durableId="67652637">
+  <w:num w:numId="20" w16cid:durableId="2000226699">
     <w:abstractNumId w:val="3"/>
   </w:num>
-  <w:num w:numId="14" w16cid:durableId="897518298">
-    <w:abstractNumId w:val="10"/>
-  </w:num>
-  <w:num w:numId="15" w16cid:durableId="1729692503">
-    <w:abstractNumId w:val="6"/>
-  </w:num>
-  <w:num w:numId="16" w16cid:durableId="1210724901">
-    <w:abstractNumId w:val="11"/>
-  </w:num>
-  <w:num w:numId="17" w16cid:durableId="1379009799">
-    <w:abstractNumId w:val="19"/>
-  </w:num>
-  <w:num w:numId="18" w16cid:durableId="1444154580">
-    <w:abstractNumId w:val="9"/>
-  </w:num>
-  <w:num w:numId="19" w16cid:durableId="1427847887">
-    <w:abstractNumId w:val="17"/>
-  </w:num>
-  <w:num w:numId="20" w16cid:durableId="2000226699">
-    <w:abstractNumId w:val="2"/>
+  <w:num w:numId="21" w16cid:durableId="816721123">
+    <w:abstractNumId w:val="0"/>
   </w:num>
 </w:numbering>
 </file>
@@ -6653,7 +7558,7 @@
   <w:style w:type="paragraph" w:default="1" w:styleId="Normale">
     <w:name w:val="Normal"/>
     <w:qFormat/>
-    <w:rsid w:val="00D054E1"/>
+    <w:rsid w:val="00781C44"/>
   </w:style>
   <w:style w:type="character" w:default="1" w:styleId="Carpredefinitoparagrafo">
     <w:name w:val="Default Paragraph Font"/>
@@ -7150,6 +8055,13 @@
 
 <file path=word/glossary/fontTable.xml><?xml version="1.0" encoding="utf-8"?>
 <w:fonts xmlns:mc="http://schemas.openxmlformats.org/markup-compatibility/2006" xmlns:r="http://schemas.openxmlformats.org/officeDocument/2006/relationships" xmlns:w="http://schemas.openxmlformats.org/wordprocessingml/2006/main" xmlns:w14="http://schemas.microsoft.com/office/word/2010/wordml" xmlns:w15="http://schemas.microsoft.com/office/word/2012/wordml" xmlns:w16cex="http://schemas.microsoft.com/office/word/2018/wordml/cex" xmlns:w16cid="http://schemas.microsoft.com/office/word/2016/wordml/cid" xmlns:w16="http://schemas.microsoft.com/office/word/2018/wordml" xmlns:w16sdtdh="http://schemas.microsoft.com/office/word/2020/wordml/sdtdatahash" xmlns:w16se="http://schemas.microsoft.com/office/word/2015/wordml/symex" mc:Ignorable="w14 w15 w16se w16cid w16 w16cex w16sdtdh">
+  <w:font w:name="Arial">
+    <w:panose1 w:val="020B0604020202020204"/>
+    <w:charset w:val="00"/>
+    <w:family w:val="swiss"/>
+    <w:pitch w:val="variable"/>
+    <w:sig w:usb0="E0002EFF" w:usb1="C000785B" w:usb2="00000009" w:usb3="00000000" w:csb0="000001FF" w:csb1="00000000"/>
+  </w:font>
   <w:font w:name="Calibri">
     <w:panose1 w:val="020F0502020204030204"/>
     <w:charset w:val="00"/>
@@ -7157,19 +8069,19 @@
     <w:pitch w:val="variable"/>
     <w:sig w:usb0="E4002EFF" w:usb1="C200247B" w:usb2="00000009" w:usb3="00000000" w:csb0="000001FF" w:csb1="00000000"/>
   </w:font>
+  <w:font w:name="Courier New">
+    <w:panose1 w:val="02070309020205020404"/>
+    <w:charset w:val="00"/>
+    <w:family w:val="modern"/>
+    <w:pitch w:val="fixed"/>
+    <w:sig w:usb0="E0002EFF" w:usb1="C0007843" w:usb2="00000009" w:usb3="00000000" w:csb0="000001FF" w:csb1="00000000"/>
+  </w:font>
   <w:font w:name="Times New Roman">
     <w:panose1 w:val="02020603050405020304"/>
     <w:charset w:val="00"/>
     <w:family w:val="roman"/>
     <w:pitch w:val="variable"/>
     <w:sig w:usb0="E0002EFF" w:usb1="C000785B" w:usb2="00000009" w:usb3="00000000" w:csb0="000001FF" w:csb1="00000000"/>
-  </w:font>
-  <w:font w:name="Courier New">
-    <w:panose1 w:val="02070309020205020404"/>
-    <w:charset w:val="00"/>
-    <w:family w:val="modern"/>
-    <w:pitch w:val="fixed"/>
-    <w:sig w:usb0="E0002EFF" w:usb1="C0007843" w:usb2="00000009" w:usb3="00000000" w:csb0="000001FF" w:csb1="00000000"/>
   </w:font>
   <w:font w:name="Wingdings">
     <w:panose1 w:val="05000000000000000000"/>
@@ -7198,13 +8110,6 @@
     <w:family w:val="roman"/>
     <w:pitch w:val="variable"/>
     <w:sig w:usb0="E00006FF" w:usb1="420024FF" w:usb2="02000000" w:usb3="00000000" w:csb0="0000019F" w:csb1="00000000"/>
-  </w:font>
-  <w:font w:name="Arial">
-    <w:panose1 w:val="020B0604020202020204"/>
-    <w:charset w:val="00"/>
-    <w:family w:val="swiss"/>
-    <w:pitch w:val="variable"/>
-    <w:sig w:usb0="E0002EFF" w:usb1="C000785B" w:usb2="00000009" w:usb3="00000000" w:csb0="000001FF" w:csb1="00000000"/>
   </w:font>
   <w:font w:name="Aptos">
     <w:charset w:val="00"/>
@@ -7333,6 +8238,7 @@
     <w:rsid w:val="00917E6C"/>
     <w:rsid w:val="00923218"/>
     <w:rsid w:val="00925A3A"/>
+    <w:rsid w:val="00950112"/>
     <w:rsid w:val="0095694A"/>
     <w:rsid w:val="00997E7D"/>
     <w:rsid w:val="009D5B0A"/>
@@ -7366,6 +8272,7 @@
     <w:rsid w:val="00D152DD"/>
     <w:rsid w:val="00D45718"/>
     <w:rsid w:val="00D6666A"/>
+    <w:rsid w:val="00D71FEE"/>
     <w:rsid w:val="00D81F90"/>
     <w:rsid w:val="00DD4628"/>
     <w:rsid w:val="00DD4DB7"/>
@@ -7385,6 +8292,7 @@
     <w:rsid w:val="00EC6CCE"/>
     <w:rsid w:val="00EE4297"/>
     <w:rsid w:val="00F07808"/>
+    <w:rsid w:val="00F13187"/>
     <w:rsid w:val="00F1629B"/>
     <w:rsid w:val="00F53A00"/>
     <w:rsid w:val="00F902BF"/>

</xml_diff>